<commit_message>
Tremblant paired data worksheet and key
</commit_message>
<xml_diff>
--- a/emiliaagostinelli/Tremblant_Worksheet.docx
+++ b/emiliaagostinelli/Tremblant_Worksheet.docx
@@ -1,22 +1,76 @@
 
 <file path=word/document.xml><?xml version="1.0" encoding="utf-8"?>
-<w:document xmlns:wpc="http://schemas.microsoft.com/office/word/2010/wordprocessingCanvas" xmlns:cx="http://schemas.microsoft.com/office/drawing/2014/chartex" xmlns:cx1="http://schemas.microsoft.com/office/drawing/2015/9/8/chartex" xmlns:cx2="http://schemas.microsoft.com/office/drawing/2015/10/21/chartex" xmlns:cx3="http://schemas.microsoft.com/office/drawing/2016/5/9/chartex" xmlns:cx4="http://schemas.microsoft.com/office/drawing/2016/5/10/chartex" xmlns:cx5="http://schemas.microsoft.com/office/drawing/2016/5/11/chartex" xmlns:cx6="http://schemas.microsoft.com/office/drawing/2016/5/12/chartex" xmlns:cx7="http://schemas.microsoft.com/office/drawing/2016/5/13/chartex" xmlns:cx8="http://schemas.microsoft.com/office/drawing/2016/5/14/chartex" xmlns:mc="http://schemas.openxmlformats.org/markup-compatibility/2006" xmlns:aink="http://schemas.microsoft.com/office/drawing/2016/ink" xmlns:am3d="http://schemas.microsoft.com/office/drawing/2017/model3d" xmlns:o="urn:schemas-microsoft-com:office:office" xmlns:oel="http://schemas.microsoft.com/office/2019/extlst" xmlns:r="http://schemas.openxmlformats.org/officeDocument/2006/relationships" xmlns:m="http://schemas.openxmlformats.org/officeDocument/2006/math" xmlns:v="urn:schemas-microsoft-com:vml" xmlns:wp14="http://schemas.microsoft.com/office/word/2010/wordprocessingDrawing" xmlns:wp="http://schemas.openxmlformats.org/drawingml/2006/wordprocessingDrawing" xmlns:w10="urn:schemas-microsoft-com:office:word" xmlns:w="http://schemas.openxmlformats.org/wordprocessingml/2006/main" xmlns:w14="http://schemas.microsoft.com/office/word/2010/wordml" xmlns:w15="http://schemas.microsoft.com/office/word/2012/wordml" xmlns:w16cex="http://schemas.microsoft.com/office/word/2018/wordml/cex" xmlns:w16cid="http://schemas.microsoft.com/office/word/2016/wordml/cid" xmlns:w16="http://schemas.microsoft.com/office/word/2018/wordml" xmlns:w16sdtdh="http://schemas.microsoft.com/office/word/2020/wordml/sdtdatahash" xmlns:w16se="http://schemas.microsoft.com/office/word/2015/wordml/symex" xmlns:wpg="http://schemas.microsoft.com/office/word/2010/wordprocessingGroup" xmlns:wpi="http://schemas.microsoft.com/office/word/2010/wordprocessingInk" xmlns:wne="http://schemas.microsoft.com/office/word/2006/wordml" xmlns:wps="http://schemas.microsoft.com/office/word/2010/wordprocessingShape" mc:Ignorable="w14 w15 w16se w16cid w16 w16cex w16sdtdh wp14">
+<w:document xmlns:wpc="http://schemas.microsoft.com/office/word/2010/wordprocessingCanvas" xmlns:cx="http://schemas.microsoft.com/office/drawing/2014/chartex" xmlns:cx1="http://schemas.microsoft.com/office/drawing/2015/9/8/chartex" xmlns:cx2="http://schemas.microsoft.com/office/drawing/2015/10/21/chartex" xmlns:cx3="http://schemas.microsoft.com/office/drawing/2016/5/9/chartex" xmlns:cx4="http://schemas.microsoft.com/office/drawing/2016/5/10/chartex" xmlns:cx5="http://schemas.microsoft.com/office/drawing/2016/5/11/chartex" xmlns:cx6="http://schemas.microsoft.com/office/drawing/2016/5/12/chartex" xmlns:cx7="http://schemas.microsoft.com/office/drawing/2016/5/13/chartex" xmlns:cx8="http://schemas.microsoft.com/office/drawing/2016/5/14/chartex" xmlns:mc="http://schemas.openxmlformats.org/markup-compatibility/2006" xmlns:aink="http://schemas.microsoft.com/office/drawing/2016/ink" xmlns:am3d="http://schemas.microsoft.com/office/drawing/2017/model3d" xmlns:o="urn:schemas-microsoft-com:office:office" xmlns:oel="http://schemas.microsoft.com/office/2019/extlst" xmlns:r="http://schemas.openxmlformats.org/officeDocument/2006/relationships" xmlns:m="http://schemas.openxmlformats.org/officeDocument/2006/math" xmlns:v="urn:schemas-microsoft-com:vml" xmlns:wp14="http://schemas.microsoft.com/office/word/2010/wordprocessingDrawing" xmlns:wp="http://schemas.openxmlformats.org/drawingml/2006/wordprocessingDrawing" xmlns:w10="urn:schemas-microsoft-com:office:word" xmlns:w="http://schemas.openxmlformats.org/wordprocessingml/2006/main" xmlns:w14="http://schemas.microsoft.com/office/word/2010/wordml" xmlns:w15="http://schemas.microsoft.com/office/word/2012/wordml" xmlns:w16cex="http://schemas.microsoft.com/office/word/2018/wordml/cex" xmlns:w16cid="http://schemas.microsoft.com/office/word/2016/wordml/cid" xmlns:w16="http://schemas.microsoft.com/office/word/2018/wordml" xmlns:w16du="http://schemas.microsoft.com/office/word/2023/wordml/word16du" xmlns:w16sdtdh="http://schemas.microsoft.com/office/word/2020/wordml/sdtdatahash" xmlns:w16se="http://schemas.microsoft.com/office/word/2015/wordml/symex" xmlns:wpg="http://schemas.microsoft.com/office/word/2010/wordprocessingGroup" xmlns:wpi="http://schemas.microsoft.com/office/word/2010/wordprocessingInk" xmlns:wne="http://schemas.microsoft.com/office/word/2006/wordml" xmlns:wps="http://schemas.microsoft.com/office/word/2010/wordprocessingShape" mc:Ignorable="w14 w15 w16se w16cid w16 w16cex w16sdtdh w16du wp14">
   <w:body>
     <w:p>
       <w:pPr>
         <w:ind w:left="720" w:hanging="360"/>
         <w:jc w:val="center"/>
+        <w:rPr>
+          <w:rFonts w:ascii="Calibri" w:hAnsi="Calibri" w:cs="Calibri"/>
+          <w:b/>
+          <w:bCs/>
+          <w:color w:val="808080" w:themeColor="background1" w:themeShade="80"/>
+          <w:sz w:val="24"/>
+          <w:szCs w:val="24"/>
+        </w:rPr>
       </w:pPr>
       <w:r>
+        <w:rPr>
+          <w:rFonts w:ascii="Calibri" w:hAnsi="Calibri" w:cs="Calibri"/>
+          <w:b/>
+          <w:bCs/>
+          <w:color w:val="808080" w:themeColor="background1" w:themeShade="80"/>
+          <w:sz w:val="24"/>
+          <w:szCs w:val="24"/>
+        </w:rPr>
         <w:t>Analyzing Difference in Run Times in Women’s World Cup GS</w:t>
       </w:r>
     </w:p>
     <w:p>
       <w:pPr>
-        <w:ind w:left="720" w:hanging="360"/>
-      </w:pPr>
+        <w:rPr>
+          <w:rFonts w:ascii="Calibri" w:hAnsi="Calibri" w:cs="Calibri"/>
+          <w:sz w:val="24"/>
+          <w:szCs w:val="24"/>
+        </w:rPr>
+      </w:pPr>
+      <w:r>
+        <w:rPr>
+          <w:rFonts w:ascii="Calibri" w:hAnsi="Calibri" w:cs="Calibri"/>
+          <w:sz w:val="24"/>
+          <w:szCs w:val="24"/>
+        </w:rPr>
+        <w:t xml:space="preserve">In World Cup Giant Slalom (GS), there are two runs. Only the thirty fastest racers from the first run take a second run. If a racer is disqualified (DSQ) or did not finish (DNF) their first run, they do not take a second run. The order for the first run is determined by taking all racers and ordering them by their World Cup points, from highest to lowest. From that, the top 30 racers are put into three groups. The best seven </w:t>
+      </w:r>
+      <w:proofErr w:type="gramStart"/>
+      <w:r>
+        <w:rPr>
+          <w:rFonts w:ascii="Calibri" w:hAnsi="Calibri" w:cs="Calibri"/>
+          <w:sz w:val="24"/>
+          <w:szCs w:val="24"/>
+        </w:rPr>
+        <w:t>racers are</w:t>
+      </w:r>
+      <w:proofErr w:type="gramEnd"/>
+      <w:r>
+        <w:rPr>
+          <w:rFonts w:ascii="Calibri" w:hAnsi="Calibri" w:cs="Calibri"/>
+          <w:sz w:val="24"/>
+          <w:szCs w:val="24"/>
+        </w:rPr>
+        <w:t xml:space="preserve"> randomly assigning them a bib 1-7. The next eight best competitors are randomly assigned a bib 8-15. The next best 15 racers are randomly assigned a bib 16-30. The remaining racers go in descending order of points. For the second run, competitors race in reverse order of their results on the first run, so the 30th fastest racer on the first run goes 1st on the second run and so on. This data set includes data from only the top thirty finishers as any racers who placed higher than 30th do not take a second run.</w:t>
+      </w:r>
     </w:p>
-    <w:p/>
+    <w:p>
+      <w:pPr>
+        <w:rPr>
+          <w:rFonts w:ascii="Calibri" w:hAnsi="Calibri" w:cs="Calibri"/>
+          <w:sz w:val="24"/>
+          <w:szCs w:val="24"/>
+        </w:rPr>
+      </w:pPr>
+    </w:p>
     <w:p>
       <w:pPr>
         <w:pStyle w:val="ListParagraph"/>
@@ -24,14 +78,48 @@
           <w:ilvl w:val="0"/>
           <w:numId w:val="1"/>
         </w:numPr>
+        <w:rPr>
+          <w:rFonts w:ascii="Calibri" w:hAnsi="Calibri" w:cs="Calibri"/>
+          <w:sz w:val="24"/>
+          <w:szCs w:val="24"/>
+        </w:rPr>
       </w:pPr>
       <w:r>
+        <w:rPr>
+          <w:rFonts w:ascii="Calibri" w:hAnsi="Calibri" w:cs="Calibri"/>
+          <w:sz w:val="24"/>
+          <w:szCs w:val="24"/>
+        </w:rPr>
         <w:t xml:space="preserve">Find the mean and standard deviation of the difference between Run1_Time and Run2_Time. </w:t>
       </w:r>
     </w:p>
-    <w:p/>
-    <w:p/>
-    <w:p/>
+    <w:p>
+      <w:pPr>
+        <w:rPr>
+          <w:rFonts w:ascii="Calibri" w:hAnsi="Calibri" w:cs="Calibri"/>
+          <w:sz w:val="24"/>
+          <w:szCs w:val="24"/>
+        </w:rPr>
+      </w:pPr>
+    </w:p>
+    <w:p>
+      <w:pPr>
+        <w:rPr>
+          <w:rFonts w:ascii="Calibri" w:hAnsi="Calibri" w:cs="Calibri"/>
+          <w:sz w:val="24"/>
+          <w:szCs w:val="24"/>
+        </w:rPr>
+      </w:pPr>
+    </w:p>
+    <w:p>
+      <w:pPr>
+        <w:rPr>
+          <w:rFonts w:ascii="Calibri" w:hAnsi="Calibri" w:cs="Calibri"/>
+          <w:sz w:val="24"/>
+          <w:szCs w:val="24"/>
+        </w:rPr>
+      </w:pPr>
+    </w:p>
     <w:p>
       <w:pPr>
         <w:pStyle w:val="ListParagraph"/>
@@ -39,14 +127,48 @@
           <w:ilvl w:val="0"/>
           <w:numId w:val="1"/>
         </w:numPr>
+        <w:rPr>
+          <w:rFonts w:ascii="Calibri" w:hAnsi="Calibri" w:cs="Calibri"/>
+          <w:sz w:val="24"/>
+          <w:szCs w:val="24"/>
+        </w:rPr>
       </w:pPr>
       <w:r>
+        <w:rPr>
+          <w:rFonts w:ascii="Calibri" w:hAnsi="Calibri" w:cs="Calibri"/>
+          <w:sz w:val="24"/>
+          <w:szCs w:val="24"/>
+        </w:rPr>
         <w:t>Find a 95% CI for difference in mean run times.</w:t>
       </w:r>
     </w:p>
-    <w:p/>
-    <w:p/>
-    <w:p/>
+    <w:p>
+      <w:pPr>
+        <w:rPr>
+          <w:rFonts w:ascii="Calibri" w:hAnsi="Calibri" w:cs="Calibri"/>
+          <w:sz w:val="24"/>
+          <w:szCs w:val="24"/>
+        </w:rPr>
+      </w:pPr>
+    </w:p>
+    <w:p>
+      <w:pPr>
+        <w:rPr>
+          <w:rFonts w:ascii="Calibri" w:hAnsi="Calibri" w:cs="Calibri"/>
+          <w:sz w:val="24"/>
+          <w:szCs w:val="24"/>
+        </w:rPr>
+      </w:pPr>
+    </w:p>
+    <w:p>
+      <w:pPr>
+        <w:rPr>
+          <w:rFonts w:ascii="Calibri" w:hAnsi="Calibri" w:cs="Calibri"/>
+          <w:sz w:val="24"/>
+          <w:szCs w:val="24"/>
+        </w:rPr>
+      </w:pPr>
+    </w:p>
     <w:p>
       <w:pPr>
         <w:pStyle w:val="ListParagraph"/>
@@ -54,22 +176,66 @@
           <w:ilvl w:val="0"/>
           <w:numId w:val="1"/>
         </w:numPr>
+        <w:rPr>
+          <w:rFonts w:ascii="Calibri" w:hAnsi="Calibri" w:cs="Calibri"/>
+          <w:sz w:val="24"/>
+          <w:szCs w:val="24"/>
+        </w:rPr>
       </w:pPr>
       <w:r>
+        <w:rPr>
+          <w:rFonts w:ascii="Calibri" w:hAnsi="Calibri" w:cs="Calibri"/>
+          <w:sz w:val="24"/>
+          <w:szCs w:val="24"/>
+        </w:rPr>
         <w:t xml:space="preserve">Perform a test for difference in </w:t>
       </w:r>
       <w:proofErr w:type="gramStart"/>
       <w:r>
+        <w:rPr>
+          <w:rFonts w:ascii="Calibri" w:hAnsi="Calibri" w:cs="Calibri"/>
+          <w:sz w:val="24"/>
+          <w:szCs w:val="24"/>
+        </w:rPr>
         <w:t>means</w:t>
       </w:r>
       <w:proofErr w:type="gramEnd"/>
       <w:r>
+        <w:rPr>
+          <w:rFonts w:ascii="Calibri" w:hAnsi="Calibri" w:cs="Calibri"/>
+          <w:sz w:val="24"/>
+          <w:szCs w:val="24"/>
+        </w:rPr>
         <w:t>. State hypotheses, test statistic, degrees of freedom, p-value, and an informative conclusion.</w:t>
       </w:r>
     </w:p>
-    <w:p/>
-    <w:p/>
-    <w:p/>
+    <w:p>
+      <w:pPr>
+        <w:rPr>
+          <w:rFonts w:ascii="Calibri" w:hAnsi="Calibri" w:cs="Calibri"/>
+          <w:sz w:val="24"/>
+          <w:szCs w:val="24"/>
+        </w:rPr>
+      </w:pPr>
+    </w:p>
+    <w:p>
+      <w:pPr>
+        <w:rPr>
+          <w:rFonts w:ascii="Calibri" w:hAnsi="Calibri" w:cs="Calibri"/>
+          <w:sz w:val="24"/>
+          <w:szCs w:val="24"/>
+        </w:rPr>
+      </w:pPr>
+    </w:p>
+    <w:p>
+      <w:pPr>
+        <w:rPr>
+          <w:rFonts w:ascii="Calibri" w:hAnsi="Calibri" w:cs="Calibri"/>
+          <w:sz w:val="24"/>
+          <w:szCs w:val="24"/>
+        </w:rPr>
+      </w:pPr>
+    </w:p>
     <w:p>
       <w:pPr>
         <w:pStyle w:val="ListParagraph"/>
@@ -77,8 +243,18 @@
           <w:ilvl w:val="0"/>
           <w:numId w:val="1"/>
         </w:numPr>
+        <w:rPr>
+          <w:rFonts w:ascii="Calibri" w:hAnsi="Calibri" w:cs="Calibri"/>
+          <w:sz w:val="24"/>
+          <w:szCs w:val="24"/>
+        </w:rPr>
       </w:pPr>
       <w:r>
+        <w:rPr>
+          <w:rFonts w:ascii="Calibri" w:hAnsi="Calibri" w:cs="Calibri"/>
+          <w:sz w:val="24"/>
+          <w:szCs w:val="24"/>
+        </w:rPr>
         <w:t>How do your findings in questions 2 and 3 relate?</w:t>
       </w:r>
     </w:p>
@@ -93,7 +269,7 @@
 </file>
 
 <file path=word/numbering.xml><?xml version="1.0" encoding="utf-8"?>
-<w:numbering xmlns:wpc="http://schemas.microsoft.com/office/word/2010/wordprocessingCanvas" xmlns:cx="http://schemas.microsoft.com/office/drawing/2014/chartex" xmlns:cx1="http://schemas.microsoft.com/office/drawing/2015/9/8/chartex" xmlns:cx2="http://schemas.microsoft.com/office/drawing/2015/10/21/chartex" xmlns:cx3="http://schemas.microsoft.com/office/drawing/2016/5/9/chartex" xmlns:cx4="http://schemas.microsoft.com/office/drawing/2016/5/10/chartex" xmlns:cx5="http://schemas.microsoft.com/office/drawing/2016/5/11/chartex" xmlns:cx6="http://schemas.microsoft.com/office/drawing/2016/5/12/chartex" xmlns:cx7="http://schemas.microsoft.com/office/drawing/2016/5/13/chartex" xmlns:cx8="http://schemas.microsoft.com/office/drawing/2016/5/14/chartex" xmlns:mc="http://schemas.openxmlformats.org/markup-compatibility/2006" xmlns:aink="http://schemas.microsoft.com/office/drawing/2016/ink" xmlns:am3d="http://schemas.microsoft.com/office/drawing/2017/model3d" xmlns:o="urn:schemas-microsoft-com:office:office" xmlns:oel="http://schemas.microsoft.com/office/2019/extlst" xmlns:r="http://schemas.openxmlformats.org/officeDocument/2006/relationships" xmlns:m="http://schemas.openxmlformats.org/officeDocument/2006/math" xmlns:v="urn:schemas-microsoft-com:vml" xmlns:wp14="http://schemas.microsoft.com/office/word/2010/wordprocessingDrawing" xmlns:wp="http://schemas.openxmlformats.org/drawingml/2006/wordprocessingDrawing" xmlns:w10="urn:schemas-microsoft-com:office:word" xmlns:w="http://schemas.openxmlformats.org/wordprocessingml/2006/main" xmlns:w14="http://schemas.microsoft.com/office/word/2010/wordml" xmlns:w15="http://schemas.microsoft.com/office/word/2012/wordml" xmlns:w16cex="http://schemas.microsoft.com/office/word/2018/wordml/cex" xmlns:w16cid="http://schemas.microsoft.com/office/word/2016/wordml/cid" xmlns:w16="http://schemas.microsoft.com/office/word/2018/wordml" xmlns:w16sdtdh="http://schemas.microsoft.com/office/word/2020/wordml/sdtdatahash" xmlns:w16se="http://schemas.microsoft.com/office/word/2015/wordml/symex" xmlns:wpg="http://schemas.microsoft.com/office/word/2010/wordprocessingGroup" xmlns:wpi="http://schemas.microsoft.com/office/word/2010/wordprocessingInk" xmlns:wne="http://schemas.microsoft.com/office/word/2006/wordml" xmlns:wps="http://schemas.microsoft.com/office/word/2010/wordprocessingShape" mc:Ignorable="w14 w15 w16se w16cid w16 w16cex w16sdtdh wp14">
+<w:numbering xmlns:wpc="http://schemas.microsoft.com/office/word/2010/wordprocessingCanvas" xmlns:cx="http://schemas.microsoft.com/office/drawing/2014/chartex" xmlns:cx1="http://schemas.microsoft.com/office/drawing/2015/9/8/chartex" xmlns:cx2="http://schemas.microsoft.com/office/drawing/2015/10/21/chartex" xmlns:cx3="http://schemas.microsoft.com/office/drawing/2016/5/9/chartex" xmlns:cx4="http://schemas.microsoft.com/office/drawing/2016/5/10/chartex" xmlns:cx5="http://schemas.microsoft.com/office/drawing/2016/5/11/chartex" xmlns:cx6="http://schemas.microsoft.com/office/drawing/2016/5/12/chartex" xmlns:cx7="http://schemas.microsoft.com/office/drawing/2016/5/13/chartex" xmlns:cx8="http://schemas.microsoft.com/office/drawing/2016/5/14/chartex" xmlns:mc="http://schemas.openxmlformats.org/markup-compatibility/2006" xmlns:aink="http://schemas.microsoft.com/office/drawing/2016/ink" xmlns:am3d="http://schemas.microsoft.com/office/drawing/2017/model3d" xmlns:o="urn:schemas-microsoft-com:office:office" xmlns:oel="http://schemas.microsoft.com/office/2019/extlst" xmlns:r="http://schemas.openxmlformats.org/officeDocument/2006/relationships" xmlns:m="http://schemas.openxmlformats.org/officeDocument/2006/math" xmlns:v="urn:schemas-microsoft-com:vml" xmlns:wp14="http://schemas.microsoft.com/office/word/2010/wordprocessingDrawing" xmlns:wp="http://schemas.openxmlformats.org/drawingml/2006/wordprocessingDrawing" xmlns:w10="urn:schemas-microsoft-com:office:word" xmlns:w="http://schemas.openxmlformats.org/wordprocessingml/2006/main" xmlns:w14="http://schemas.microsoft.com/office/word/2010/wordml" xmlns:w15="http://schemas.microsoft.com/office/word/2012/wordml" xmlns:w16cex="http://schemas.microsoft.com/office/word/2018/wordml/cex" xmlns:w16cid="http://schemas.microsoft.com/office/word/2016/wordml/cid" xmlns:w16="http://schemas.microsoft.com/office/word/2018/wordml" xmlns:w16du="http://schemas.microsoft.com/office/word/2023/wordml/word16du" xmlns:w16sdtdh="http://schemas.microsoft.com/office/word/2020/wordml/sdtdatahash" xmlns:w16se="http://schemas.microsoft.com/office/word/2015/wordml/symex" xmlns:wpg="http://schemas.microsoft.com/office/word/2010/wordprocessingGroup" xmlns:wpi="http://schemas.microsoft.com/office/word/2010/wordprocessingInk" xmlns:wne="http://schemas.microsoft.com/office/word/2006/wordml" xmlns:wps="http://schemas.microsoft.com/office/word/2010/wordprocessingShape" mc:Ignorable="w14 w15 w16se w16cid w16 w16cex w16sdtdh w16du wp14">
   <w:abstractNum w:abstractNumId="0" w15:restartNumberingAfterBreak="0">
     <w:nsid w:val="29210154"/>
     <w:multiLevelType w:val="hybridMultilevel"/>
@@ -190,7 +366,7 @@
 </file>
 
 <file path=word/styles.xml><?xml version="1.0" encoding="utf-8"?>
-<w:styles xmlns:mc="http://schemas.openxmlformats.org/markup-compatibility/2006" xmlns:r="http://schemas.openxmlformats.org/officeDocument/2006/relationships" xmlns:w="http://schemas.openxmlformats.org/wordprocessingml/2006/main" xmlns:w14="http://schemas.microsoft.com/office/word/2010/wordml" xmlns:w15="http://schemas.microsoft.com/office/word/2012/wordml" xmlns:w16cex="http://schemas.microsoft.com/office/word/2018/wordml/cex" xmlns:w16cid="http://schemas.microsoft.com/office/word/2016/wordml/cid" xmlns:w16="http://schemas.microsoft.com/office/word/2018/wordml" xmlns:w16sdtdh="http://schemas.microsoft.com/office/word/2020/wordml/sdtdatahash" xmlns:w16se="http://schemas.microsoft.com/office/word/2015/wordml/symex" mc:Ignorable="w14 w15 w16se w16cid w16 w16cex w16sdtdh">
+<w:styles xmlns:mc="http://schemas.openxmlformats.org/markup-compatibility/2006" xmlns:r="http://schemas.openxmlformats.org/officeDocument/2006/relationships" xmlns:w="http://schemas.openxmlformats.org/wordprocessingml/2006/main" xmlns:w14="http://schemas.microsoft.com/office/word/2010/wordml" xmlns:w15="http://schemas.microsoft.com/office/word/2012/wordml" xmlns:w16cex="http://schemas.microsoft.com/office/word/2018/wordml/cex" xmlns:w16cid="http://schemas.microsoft.com/office/word/2016/wordml/cid" xmlns:w16="http://schemas.microsoft.com/office/word/2018/wordml" xmlns:w16du="http://schemas.microsoft.com/office/word/2023/wordml/word16du" xmlns:w16sdtdh="http://schemas.microsoft.com/office/word/2020/wordml/sdtdatahash" xmlns:w16se="http://schemas.microsoft.com/office/word/2015/wordml/symex" mc:Ignorable="w14 w15 w16se w16cid w16 w16cex w16sdtdh w16du">
   <w:docDefaults>
     <w:rPrDefault>
       <w:rPr>

</xml_diff>

<commit_message>
Updated paired data worksheet and key
</commit_message>
<xml_diff>
--- a/emiliaagostinelli/Tremblant_Worksheet.docx
+++ b/emiliaagostinelli/Tremblant_Worksheet.docx
@@ -90,29 +90,12 @@
           <w:sz w:val="24"/>
           <w:szCs w:val="24"/>
         </w:rPr>
-        <w:t xml:space="preserve">Find the mean and standard deviation of the difference between Run1_Time and Run2_Time. </w:t>
+        <w:t>Read in Tremblant1.csv.</w:t>
       </w:r>
     </w:p>
     <w:p>
       <w:pPr>
-        <w:rPr>
-          <w:rFonts w:ascii="Calibri" w:hAnsi="Calibri" w:cs="Calibri"/>
-          <w:sz w:val="24"/>
-          <w:szCs w:val="24"/>
-        </w:rPr>
-      </w:pPr>
-    </w:p>
-    <w:p>
-      <w:pPr>
-        <w:rPr>
-          <w:rFonts w:ascii="Calibri" w:hAnsi="Calibri" w:cs="Calibri"/>
-          <w:sz w:val="24"/>
-          <w:szCs w:val="24"/>
-        </w:rPr>
-      </w:pPr>
-    </w:p>
-    <w:p>
-      <w:pPr>
+        <w:pStyle w:val="ListParagraph"/>
         <w:rPr>
           <w:rFonts w:ascii="Calibri" w:hAnsi="Calibri" w:cs="Calibri"/>
           <w:sz w:val="24"/>
@@ -139,7 +122,72 @@
           <w:sz w:val="24"/>
           <w:szCs w:val="24"/>
         </w:rPr>
-        <w:t>Find a 95% CI for difference in mean run times.</w:t>
+        <w:t xml:space="preserve">Find the mean and standard deviation of the difference between Run1_Time and Run2_Time. </w:t>
+      </w:r>
+    </w:p>
+    <w:p>
+      <w:pPr>
+        <w:rPr>
+          <w:rFonts w:ascii="Calibri" w:hAnsi="Calibri" w:cs="Calibri"/>
+          <w:sz w:val="24"/>
+          <w:szCs w:val="24"/>
+        </w:rPr>
+      </w:pPr>
+    </w:p>
+    <w:p>
+      <w:pPr>
+        <w:rPr>
+          <w:rFonts w:ascii="Calibri" w:hAnsi="Calibri" w:cs="Calibri"/>
+          <w:sz w:val="24"/>
+          <w:szCs w:val="24"/>
+        </w:rPr>
+      </w:pPr>
+    </w:p>
+    <w:p>
+      <w:pPr>
+        <w:rPr>
+          <w:rFonts w:ascii="Calibri" w:hAnsi="Calibri" w:cs="Calibri"/>
+          <w:sz w:val="24"/>
+          <w:szCs w:val="24"/>
+        </w:rPr>
+      </w:pPr>
+    </w:p>
+    <w:p>
+      <w:pPr>
+        <w:pStyle w:val="ListParagraph"/>
+        <w:numPr>
+          <w:ilvl w:val="0"/>
+          <w:numId w:val="1"/>
+        </w:numPr>
+        <w:rPr>
+          <w:rFonts w:ascii="Calibri" w:hAnsi="Calibri" w:cs="Calibri"/>
+          <w:sz w:val="24"/>
+          <w:szCs w:val="24"/>
+        </w:rPr>
+      </w:pPr>
+      <w:r>
+        <w:rPr>
+          <w:rFonts w:ascii="Calibri" w:hAnsi="Calibri" w:cs="Calibri"/>
+          <w:sz w:val="24"/>
+          <w:szCs w:val="24"/>
+        </w:rPr>
+        <w:t>Find a 95% CI for difference in mean run times</w:t>
+      </w:r>
+      <w:r>
+        <w:rPr>
+          <w:rFonts w:ascii="Calibri" w:hAnsi="Calibri" w:cs="Calibri"/>
+          <w:sz w:val="24"/>
+          <w:szCs w:val="24"/>
+        </w:rPr>
+        <w:t xml:space="preserve"> and give an interpretation of this interval.</w:t>
+      </w:r>
+      <w:r>
+        <w:rPr>
+          <w:rFonts w:ascii="Calibri" w:hAnsi="Calibri" w:cs="Calibri"/>
+          <w:sz w:val="24"/>
+          <w:szCs w:val="24"/>
+        </w:rPr>
+        <w:t xml:space="preserve"> (If computing by hand, use n = 27 as three racers DNF Run 2).</w:t>
       </w:r>
     </w:p>
     <w:p>

</xml_diff>

<commit_message>
edits on paired data worksheet and key
</commit_message>
<xml_diff>
--- a/emiliaagostinelli/Tremblant_Worksheet.docx
+++ b/emiliaagostinelli/Tremblant_Worksheet.docx
@@ -303,7 +303,39 @@
           <w:sz w:val="24"/>
           <w:szCs w:val="24"/>
         </w:rPr>
-        <w:t>How do your findings in questions 2 and 3 relate?</w:t>
+        <w:t xml:space="preserve">How do your findings in questions </w:t>
+      </w:r>
+      <w:r>
+        <w:rPr>
+          <w:rFonts w:ascii="Calibri" w:hAnsi="Calibri" w:cs="Calibri"/>
+          <w:sz w:val="24"/>
+          <w:szCs w:val="24"/>
+        </w:rPr>
+        <w:t>3</w:t>
+      </w:r>
+      <w:r>
+        <w:rPr>
+          <w:rFonts w:ascii="Calibri" w:hAnsi="Calibri" w:cs="Calibri"/>
+          <w:sz w:val="24"/>
+          <w:szCs w:val="24"/>
+        </w:rPr>
+        <w:t xml:space="preserve"> and </w:t>
+      </w:r>
+      <w:r>
+        <w:rPr>
+          <w:rFonts w:ascii="Calibri" w:hAnsi="Calibri" w:cs="Calibri"/>
+          <w:sz w:val="24"/>
+          <w:szCs w:val="24"/>
+        </w:rPr>
+        <w:t>4</w:t>
+      </w:r>
+      <w:r>
+        <w:rPr>
+          <w:rFonts w:ascii="Calibri" w:hAnsi="Calibri" w:cs="Calibri"/>
+          <w:sz w:val="24"/>
+          <w:szCs w:val="24"/>
+        </w:rPr>
+        <w:t xml:space="preserve"> relate?</w:t>
       </w:r>
     </w:p>
     <w:sectPr>

</xml_diff>